<commit_message>
Added SSD, Activity Diagram
Send stock SSD, Activity Diagram
General edit to Send Stock FUCD
</commit_message>
<xml_diff>
--- a/Documentation/Full Use Case Description/Send Stock/FUCD Send Stock 3.2.docx
+++ b/Documentation/Full Use Case Description/Send Stock/FUCD Send Stock 3.2.docx
@@ -678,7 +678,25 @@
                 <w:sz w:val="22"/>
                 <w:szCs w:val="22"/>
               </w:rPr>
-              <w:t>System notes the details of the items that are added to the cart and prompts the user to either send stock or request item.</w:t>
+              <w:t xml:space="preserve">System notes the details of the items that are added to the cart and </w:t>
+            </w:r>
+            <w:r>
+              <w:rPr>
+                <w:rFonts w:asciiTheme="minorHAnsi" w:hAnsiTheme="minorHAnsi"/>
+                <w:sz w:val="22"/>
+                <w:szCs w:val="22"/>
+              </w:rPr>
+              <w:t>enables the send stock button</w:t>
+            </w:r>
+            <w:bookmarkStart w:id="0" w:name="_GoBack"/>
+            <w:bookmarkEnd w:id="0"/>
+            <w:r>
+              <w:rPr>
+                <w:rFonts w:asciiTheme="minorHAnsi" w:hAnsiTheme="minorHAnsi"/>
+                <w:sz w:val="22"/>
+                <w:szCs w:val="22"/>
+              </w:rPr>
+              <w:t>.</w:t>
             </w:r>
           </w:p>
         </w:tc>
@@ -1153,12 +1171,7 @@
         <w:jc w:val="both"/>
       </w:pPr>
       <w:r>
-        <w:t>The whole process is  can</w:t>
-      </w:r>
-      <w:bookmarkStart w:id="0" w:name="_GoBack"/>
-      <w:bookmarkEnd w:id="0"/>
-      <w:r>
-        <w:t>celled and the system goes back  to the default state in the send stock screen.</w:t>
+        <w:t>The whole process is  cancelled and the system goes back  to the default state in the send stock screen.</w:t>
       </w:r>
     </w:p>
     <w:p>

</xml_diff>